<commit_message>
Full mapping of solar loads and phosphorus loads to be manipulated from q2k file
</commit_message>
<xml_diff>
--- a/Map of Input data to be manipulated for QUAL2Kw.docx
+++ b/Map of Input data to be manipulated for QUAL2Kw.docx
@@ -111,10 +111,7 @@
     </w:p>
     <w:p>
       <w:r>
-        <w:t xml:space="preserve">Rows = </w:t>
-      </w:r>
-      <w:r>
-        <w:t>7:14</w:t>
+        <w:t>Rows = 7:14</w:t>
       </w:r>
     </w:p>
     <w:p>
@@ -150,11 +147,55 @@
       <w:r>
         <w:t>Phosphorus inputs from groundwater</w:t>
       </w:r>
-    </w:p>
-    <w:p>
+      <w:r>
+        <w:t>/</w:t>
+      </w:r>
+      <w:proofErr w:type="spellStart"/>
+      <w:r>
+        <w:t>unmodeled</w:t>
+      </w:r>
+      <w:proofErr w:type="spellEnd"/>
+      <w:r>
+        <w:t xml:space="preserve"> tributaries</w:t>
+      </w:r>
+    </w:p>
+    <w:p>
+      <w:r>
+        <w:t>Rows = 129:130; 146:147; 163:164; 180:181; 197:198; 214:215; 231:232; 248:249</w:t>
+      </w:r>
+    </w:p>
+    <w:p>
+      <w:r>
+        <w:t>Column = 1</w:t>
+      </w:r>
+    </w:p>
+    <w:p>
+      <w:pPr>
+        <w:pStyle w:val="Heading1"/>
+      </w:pPr>
+      <w:r>
+        <w:t>Phosphorus</w:t>
+      </w:r>
+      <w:r>
+        <w:t xml:space="preserve"> inputs from tributaries</w:t>
+      </w:r>
+    </w:p>
+    <w:p>
+      <w:r>
+        <w:t xml:space="preserve">Rows = </w:t>
+      </w:r>
+      <w:r>
+        <w:t>60:61; 77:78; 94:95; 111:112</w:t>
+      </w:r>
       <w:bookmarkStart w:id="0" w:name="_GoBack"/>
       <w:bookmarkEnd w:id="0"/>
     </w:p>
+    <w:p>
+      <w:r>
+        <w:t>Column = 1</w:t>
+      </w:r>
+    </w:p>
+    <w:p/>
     <w:sectPr>
       <w:pgSz w:w="11906" w:h="16838"/>
       <w:pgMar w:top="1440" w:right="1440" w:bottom="1440" w:left="1440" w:header="720" w:footer="720" w:gutter="0"/>

</xml_diff>